<commit_message>
Se repara error que no adjuntaba bien la ruta de las imágenes al reporte html
</commit_message>
<xml_diff>
--- a/DocumentoEvidencias.docx
+++ b/DocumentoEvidencias.docx
@@ -44,6 +44,53 @@
     </w:p>
     <w:p>
       <w:r>
+        <w:t>testCheckoutCartProducts - Checkout Cart Products</w:t>
+      </w:r>
+    </w:p>
+    <w:p>
+      <w:pPr>
+        <w:jc w:val="center"/>
+      </w:pPr>
+      <w:r>
+        <w:drawing>
+          <wp:inline distT="0" distR="0" distB="0" distL="0">
+            <wp:extent cx="6350000" cy="5080000"/>
+            <wp:docPr id="0" name="Drawing 0" descr="error"/>
+            <a:graphic xmlns:a="http://schemas.openxmlformats.org/drawingml/2006/main">
+              <a:graphicData uri="http://schemas.openxmlformats.org/drawingml/2006/picture">
+                <pic:pic xmlns:pic="http://schemas.openxmlformats.org/drawingml/2006/picture">
+                  <pic:nvPicPr>
+                    <pic:cNvPr id="0" name="Picture 0" descr="error"/>
+                    <pic:cNvPicPr>
+                      <a:picLocks noChangeAspect="true"/>
+                    </pic:cNvPicPr>
+                  </pic:nvPicPr>
+                  <pic:blipFill>
+                    <a:blip r:embed="rId2"/>
+                    <a:stretch>
+                      <a:fillRect/>
+                    </a:stretch>
+                  </pic:blipFill>
+                  <pic:spPr>
+                    <a:xfrm>
+                      <a:off x="0" y="0"/>
+                      <a:ext cx="6350000" cy="5080000"/>
+                    </a:xfrm>
+                    <a:prstGeom prst="rect">
+                      <a:avLst/>
+                    </a:prstGeom>
+                  </pic:spPr>
+                </pic:pic>
+              </a:graphicData>
+            </a:graphic>
+          </wp:inline>
+        </w:drawing>
+        <w:br/>
+        <w:br/>
+      </w:r>
+    </w:p>
+    <w:p>
+      <w:r>
         <w:rPr>
           <w:color w:val="2F5496"/>
           <w:sz w:val="28"/>
@@ -54,11 +101,6 @@
     </w:p>
     <w:p>
       <w:r>
-        <w:t>testCheckoutCartProducts - Checkout Cart Products</w:t>
-      </w:r>
-    </w:p>
-    <w:p>
-      <w:r>
         <w:t>testAddToCartProducts - Add Products to the cart</w:t>
       </w:r>
     </w:p>
@@ -70,60 +112,18 @@
         <w:drawing>
           <wp:inline distT="0" distR="0" distB="0" distL="0">
             <wp:extent cx="6350000" cy="5080000"/>
-            <wp:docPr id="0" name="Drawing 0" descr="error"/>
-            <a:graphic xmlns:a="http://schemas.openxmlformats.org/drawingml/2006/main">
-              <a:graphicData uri="http://schemas.openxmlformats.org/drawingml/2006/picture">
-                <pic:pic xmlns:pic="http://schemas.openxmlformats.org/drawingml/2006/picture">
-                  <pic:nvPicPr>
-                    <pic:cNvPr id="0" name="Picture 0" descr="error"/>
+            <wp:docPr id="1" name="Drawing 1" descr="error"/>
+            <a:graphic xmlns:a="http://schemas.openxmlformats.org/drawingml/2006/main">
+              <a:graphicData uri="http://schemas.openxmlformats.org/drawingml/2006/picture">
+                <pic:pic xmlns:pic="http://schemas.openxmlformats.org/drawingml/2006/picture">
+                  <pic:nvPicPr>
+                    <pic:cNvPr id="0" name="Picture 1" descr="error"/>
                     <pic:cNvPicPr>
                       <a:picLocks noChangeAspect="true"/>
                     </pic:cNvPicPr>
                   </pic:nvPicPr>
                   <pic:blipFill>
                     <a:blip r:embed="rId3"/>
-                    <a:stretch>
-                      <a:fillRect/>
-                    </a:stretch>
-                  </pic:blipFill>
-                  <pic:spPr>
-                    <a:xfrm>
-                      <a:off x="0" y="0"/>
-                      <a:ext cx="6350000" cy="5080000"/>
-                    </a:xfrm>
-                    <a:prstGeom prst="rect">
-                      <a:avLst/>
-                    </a:prstGeom>
-                  </pic:spPr>
-                </pic:pic>
-              </a:graphicData>
-            </a:graphic>
-          </wp:inline>
-        </w:drawing>
-        <w:br/>
-        <w:br/>
-      </w:r>
-    </w:p>
-    <w:p>
-      <w:pPr>
-        <w:jc w:val="center"/>
-      </w:pPr>
-      <w:r>
-        <w:drawing>
-          <wp:inline distT="0" distR="0" distB="0" distL="0">
-            <wp:extent cx="6350000" cy="5080000"/>
-            <wp:docPr id="1" name="Drawing 1" descr="error"/>
-            <a:graphic xmlns:a="http://schemas.openxmlformats.org/drawingml/2006/main">
-              <a:graphicData uri="http://schemas.openxmlformats.org/drawingml/2006/picture">
-                <pic:pic xmlns:pic="http://schemas.openxmlformats.org/drawingml/2006/picture">
-                  <pic:nvPicPr>
-                    <pic:cNvPr id="0" name="Picture 1" descr="error"/>
-                    <pic:cNvPicPr>
-                      <a:picLocks noChangeAspect="true"/>
-                    </pic:cNvPicPr>
-                  </pic:nvPicPr>
-                  <pic:blipFill>
-                    <a:blip r:embed="rId2"/>
                     <a:stretch>
                       <a:fillRect/>
                     </a:stretch>

</xml_diff>

<commit_message>
Was added cucumber and its runner
</commit_message>
<xml_diff>
--- a/DocumentoEvidencias.docx
+++ b/DocumentoEvidencias.docx
@@ -44,6 +44,63 @@
     </w:p>
     <w:p>
       <w:r>
+        <w:t>testCheckoutCartProducts - Checkout Cart Products</w:t>
+      </w:r>
+    </w:p>
+    <w:p>
+      <w:pPr>
+        <w:jc w:val="center"/>
+      </w:pPr>
+      <w:r>
+        <w:drawing>
+          <wp:inline distT="0" distR="0" distB="0" distL="0">
+            <wp:extent cx="6350000" cy="5080000"/>
+            <wp:docPr id="0" name="Drawing 0" descr="error"/>
+            <a:graphic xmlns:a="http://schemas.openxmlformats.org/drawingml/2006/main">
+              <a:graphicData uri="http://schemas.openxmlformats.org/drawingml/2006/picture">
+                <pic:pic xmlns:pic="http://schemas.openxmlformats.org/drawingml/2006/picture">
+                  <pic:nvPicPr>
+                    <pic:cNvPr id="0" name="Picture 0" descr="error"/>
+                    <pic:cNvPicPr>
+                      <a:picLocks noChangeAspect="true"/>
+                    </pic:cNvPicPr>
+                  </pic:nvPicPr>
+                  <pic:blipFill>
+                    <a:blip r:embed="rId2"/>
+                    <a:stretch>
+                      <a:fillRect/>
+                    </a:stretch>
+                  </pic:blipFill>
+                  <pic:spPr>
+                    <a:xfrm>
+                      <a:off x="0" y="0"/>
+                      <a:ext cx="6350000" cy="5080000"/>
+                    </a:xfrm>
+                    <a:prstGeom prst="rect">
+                      <a:avLst/>
+                    </a:prstGeom>
+                  </pic:spPr>
+                </pic:pic>
+              </a:graphicData>
+            </a:graphic>
+          </wp:inline>
+        </w:drawing>
+        <w:br/>
+        <w:br/>
+      </w:r>
+    </w:p>
+    <w:p>
+      <w:r>
+        <w:rPr>
+          <w:color w:val="2F5496"/>
+          <w:sz w:val="28"/>
+          <w:i w:val="on"/>
+        </w:rPr>
+        <w:t>Test completado correctamente</w:t>
+      </w:r>
+    </w:p>
+    <w:p>
+      <w:r>
         <w:t xml:space="preserve">testAllInvalidUsers - </w:t>
       </w:r>
     </w:p>
@@ -55,63 +112,6 @@
         <w:drawing>
           <wp:inline distT="0" distR="0" distB="0" distL="0">
             <wp:extent cx="6350000" cy="5080000"/>
-            <wp:docPr id="0" name="Drawing 0" descr="error"/>
-            <a:graphic xmlns:a="http://schemas.openxmlformats.org/drawingml/2006/main">
-              <a:graphicData uri="http://schemas.openxmlformats.org/drawingml/2006/picture">
-                <pic:pic xmlns:pic="http://schemas.openxmlformats.org/drawingml/2006/picture">
-                  <pic:nvPicPr>
-                    <pic:cNvPr id="0" name="Picture 0" descr="error"/>
-                    <pic:cNvPicPr>
-                      <a:picLocks noChangeAspect="true"/>
-                    </pic:cNvPicPr>
-                  </pic:nvPicPr>
-                  <pic:blipFill>
-                    <a:blip r:embed="rId2"/>
-                    <a:stretch>
-                      <a:fillRect/>
-                    </a:stretch>
-                  </pic:blipFill>
-                  <pic:spPr>
-                    <a:xfrm>
-                      <a:off x="0" y="0"/>
-                      <a:ext cx="6350000" cy="5080000"/>
-                    </a:xfrm>
-                    <a:prstGeom prst="rect">
-                      <a:avLst/>
-                    </a:prstGeom>
-                  </pic:spPr>
-                </pic:pic>
-              </a:graphicData>
-            </a:graphic>
-          </wp:inline>
-        </w:drawing>
-        <w:br/>
-        <w:br/>
-      </w:r>
-    </w:p>
-    <w:p>
-      <w:r>
-        <w:rPr>
-          <w:color w:val="2F5496"/>
-          <w:sz w:val="28"/>
-          <w:i w:val="on"/>
-        </w:rPr>
-        <w:t>Test completado correctamente</w:t>
-      </w:r>
-    </w:p>
-    <w:p>
-      <w:r>
-        <w:t>testCheckoutCartProducts - Checkout Cart Products</w:t>
-      </w:r>
-    </w:p>
-    <w:p>
-      <w:pPr>
-        <w:jc w:val="center"/>
-      </w:pPr>
-      <w:r>
-        <w:drawing>
-          <wp:inline distT="0" distR="0" distB="0" distL="0">
-            <wp:extent cx="6350000" cy="5080000"/>
             <wp:docPr id="1" name="Drawing 1" descr="error"/>
             <a:graphic xmlns:a="http://schemas.openxmlformats.org/drawingml/2006/main">
               <a:graphicData uri="http://schemas.openxmlformats.org/drawingml/2006/picture">
@@ -206,6 +206,120 @@
     <w:p>
       <w:r>
         <w:rPr>
+          <w:color w:val="FF0000"/>
+          <w:sz w:val="28"/>
+          <w:i w:val="on"/>
+        </w:rPr>
+        <w:t>Test fallido</w:t>
+      </w:r>
+    </w:p>
+    <w:p>
+      <w:r>
+        <w:t>testGeneratePurchaseOrder - Generate Purchase Order</w:t>
+      </w:r>
+    </w:p>
+    <w:p>
+      <w:pPr>
+        <w:jc w:val="center"/>
+      </w:pPr>
+      <w:r>
+        <w:drawing>
+          <wp:inline distT="0" distR="0" distB="0" distL="0">
+            <wp:extent cx="6350000" cy="5080000"/>
+            <wp:docPr id="3" name="Drawing 3" descr="error"/>
+            <a:graphic xmlns:a="http://schemas.openxmlformats.org/drawingml/2006/main">
+              <a:graphicData uri="http://schemas.openxmlformats.org/drawingml/2006/picture">
+                <pic:pic xmlns:pic="http://schemas.openxmlformats.org/drawingml/2006/picture">
+                  <pic:nvPicPr>
+                    <pic:cNvPr id="0" name="Picture 3" descr="error"/>
+                    <pic:cNvPicPr>
+                      <a:picLocks noChangeAspect="true"/>
+                    </pic:cNvPicPr>
+                  </pic:nvPicPr>
+                  <pic:blipFill>
+                    <a:blip r:embed="rId5"/>
+                    <a:stretch>
+                      <a:fillRect/>
+                    </a:stretch>
+                  </pic:blipFill>
+                  <pic:spPr>
+                    <a:xfrm>
+                      <a:off x="0" y="0"/>
+                      <a:ext cx="6350000" cy="5080000"/>
+                    </a:xfrm>
+                    <a:prstGeom prst="rect">
+                      <a:avLst/>
+                    </a:prstGeom>
+                  </pic:spPr>
+                </pic:pic>
+              </a:graphicData>
+            </a:graphic>
+          </wp:inline>
+        </w:drawing>
+        <w:br/>
+        <w:br/>
+      </w:r>
+    </w:p>
+    <w:p>
+      <w:r>
+        <w:rPr>
+          <w:color w:val="2F5496"/>
+          <w:sz w:val="28"/>
+          <w:i w:val="on"/>
+        </w:rPr>
+        <w:t>Test completado correctamente</w:t>
+      </w:r>
+    </w:p>
+    <w:p>
+      <w:r>
+        <w:t>testSuccessfulLogin - Successful Login</w:t>
+      </w:r>
+    </w:p>
+    <w:p>
+      <w:pPr>
+        <w:jc w:val="center"/>
+      </w:pPr>
+      <w:r>
+        <w:drawing>
+          <wp:inline distT="0" distR="0" distB="0" distL="0">
+            <wp:extent cx="6350000" cy="5080000"/>
+            <wp:docPr id="4" name="Drawing 4" descr="error"/>
+            <a:graphic xmlns:a="http://schemas.openxmlformats.org/drawingml/2006/main">
+              <a:graphicData uri="http://schemas.openxmlformats.org/drawingml/2006/picture">
+                <pic:pic xmlns:pic="http://schemas.openxmlformats.org/drawingml/2006/picture">
+                  <pic:nvPicPr>
+                    <pic:cNvPr id="0" name="Picture 4" descr="error"/>
+                    <pic:cNvPicPr>
+                      <a:picLocks noChangeAspect="true"/>
+                    </pic:cNvPicPr>
+                  </pic:nvPicPr>
+                  <pic:blipFill>
+                    <a:blip r:embed="rId6"/>
+                    <a:stretch>
+                      <a:fillRect/>
+                    </a:stretch>
+                  </pic:blipFill>
+                  <pic:spPr>
+                    <a:xfrm>
+                      <a:off x="0" y="0"/>
+                      <a:ext cx="6350000" cy="5080000"/>
+                    </a:xfrm>
+                    <a:prstGeom prst="rect">
+                      <a:avLst/>
+                    </a:prstGeom>
+                  </pic:spPr>
+                </pic:pic>
+              </a:graphicData>
+            </a:graphic>
+          </wp:inline>
+        </w:drawing>
+        <w:br/>
+        <w:br/>
+      </w:r>
+    </w:p>
+    <w:p>
+      <w:r>
+        <w:rPr>
           <w:color w:val="2F5496"/>
           <w:sz w:val="28"/>
           <w:i w:val="on"/>
@@ -216,120 +330,6 @@
     <w:p>
       <w:r>
         <w:t xml:space="preserve">testAllInvalidUsers - </w:t>
-      </w:r>
-    </w:p>
-    <w:p>
-      <w:pPr>
-        <w:jc w:val="center"/>
-      </w:pPr>
-      <w:r>
-        <w:drawing>
-          <wp:inline distT="0" distR="0" distB="0" distL="0">
-            <wp:extent cx="6350000" cy="5080000"/>
-            <wp:docPr id="3" name="Drawing 3" descr="error"/>
-            <a:graphic xmlns:a="http://schemas.openxmlformats.org/drawingml/2006/main">
-              <a:graphicData uri="http://schemas.openxmlformats.org/drawingml/2006/picture">
-                <pic:pic xmlns:pic="http://schemas.openxmlformats.org/drawingml/2006/picture">
-                  <pic:nvPicPr>
-                    <pic:cNvPr id="0" name="Picture 3" descr="error"/>
-                    <pic:cNvPicPr>
-                      <a:picLocks noChangeAspect="true"/>
-                    </pic:cNvPicPr>
-                  </pic:nvPicPr>
-                  <pic:blipFill>
-                    <a:blip r:embed="rId5"/>
-                    <a:stretch>
-                      <a:fillRect/>
-                    </a:stretch>
-                  </pic:blipFill>
-                  <pic:spPr>
-                    <a:xfrm>
-                      <a:off x="0" y="0"/>
-                      <a:ext cx="6350000" cy="5080000"/>
-                    </a:xfrm>
-                    <a:prstGeom prst="rect">
-                      <a:avLst/>
-                    </a:prstGeom>
-                  </pic:spPr>
-                </pic:pic>
-              </a:graphicData>
-            </a:graphic>
-          </wp:inline>
-        </w:drawing>
-        <w:br/>
-        <w:br/>
-      </w:r>
-    </w:p>
-    <w:p>
-      <w:r>
-        <w:rPr>
-          <w:color w:val="2F5496"/>
-          <w:sz w:val="28"/>
-          <w:i w:val="on"/>
-        </w:rPr>
-        <w:t>Test completado correctamente</w:t>
-      </w:r>
-    </w:p>
-    <w:p>
-      <w:r>
-        <w:t>testSuccessfulLogin - Successful Login</w:t>
-      </w:r>
-    </w:p>
-    <w:p>
-      <w:pPr>
-        <w:jc w:val="center"/>
-      </w:pPr>
-      <w:r>
-        <w:drawing>
-          <wp:inline distT="0" distR="0" distB="0" distL="0">
-            <wp:extent cx="6350000" cy="5080000"/>
-            <wp:docPr id="4" name="Drawing 4" descr="error"/>
-            <a:graphic xmlns:a="http://schemas.openxmlformats.org/drawingml/2006/main">
-              <a:graphicData uri="http://schemas.openxmlformats.org/drawingml/2006/picture">
-                <pic:pic xmlns:pic="http://schemas.openxmlformats.org/drawingml/2006/picture">
-                  <pic:nvPicPr>
-                    <pic:cNvPr id="0" name="Picture 4" descr="error"/>
-                    <pic:cNvPicPr>
-                      <a:picLocks noChangeAspect="true"/>
-                    </pic:cNvPicPr>
-                  </pic:nvPicPr>
-                  <pic:blipFill>
-                    <a:blip r:embed="rId6"/>
-                    <a:stretch>
-                      <a:fillRect/>
-                    </a:stretch>
-                  </pic:blipFill>
-                  <pic:spPr>
-                    <a:xfrm>
-                      <a:off x="0" y="0"/>
-                      <a:ext cx="6350000" cy="5080000"/>
-                    </a:xfrm>
-                    <a:prstGeom prst="rect">
-                      <a:avLst/>
-                    </a:prstGeom>
-                  </pic:spPr>
-                </pic:pic>
-              </a:graphicData>
-            </a:graphic>
-          </wp:inline>
-        </w:drawing>
-        <w:br/>
-        <w:br/>
-      </w:r>
-    </w:p>
-    <w:p>
-      <w:r>
-        <w:rPr>
-          <w:color w:val="2F5496"/>
-          <w:sz w:val="28"/>
-          <w:i w:val="on"/>
-        </w:rPr>
-        <w:t>Test completado correctamente</w:t>
-      </w:r>
-    </w:p>
-    <w:p>
-      <w:r>
-        <w:t>testGeneratePurchaseOrder - Generate Purchase Order</w:t>
       </w:r>
     </w:p>
     <w:p>

</xml_diff>